<commit_message>
Writing new Articles, update daily Cartoon and Weekly Update
</commit_message>
<xml_diff>
--- a/Articles/2024/6-SASS-Or-SCSS/3 Variables.docx
+++ b/Articles/2024/6-SASS-Or-SCSS/3 Variables.docx
@@ -1195,12 +1195,17 @@
     </w:p>
     <w:p/>
     <w:p>
-      <w:r>
+      <w:pPr>
+        <w:rPr>
+          <w:rStyle w:val="IntenseReference"/>
+        </w:rPr>
+      </w:pPr>
+      <w:r>
+        <w:rPr>
+          <w:rStyle w:val="IntenseReference"/>
+        </w:rPr>
         <w:lastRenderedPageBreak/>
-        <w:t>IN SASS</w:t>
-      </w:r>
-      <w:r>
-        <w:t xml:space="preserve"> a Word is just a Word</w:t>
+        <w:t>IN SASS a Word is just a Word</w:t>
       </w:r>
     </w:p>
     <w:p>

</xml_diff>